<commit_message>
update: Se Edita Documento Existente
</commit_message>
<xml_diff>
--- a/1- Analisis/5- Requerimientos Funcionales Y No Funcionales/Requerimientos Funcionales Y No funcionales.docx
+++ b/1- Analisis/5- Requerimientos Funcionales Y No Funcionales/Requerimientos Funcionales Y No funcionales.docx
@@ -1,6 +1,6 @@
 
 <file path=word/document.xml><?xml version="1.0" encoding="utf-8"?>
-<w:document xmlns:wpc="http://schemas.microsoft.com/office/word/2010/wordprocessingCanvas" xmlns:cx="http://schemas.microsoft.com/office/drawing/2014/chartex" xmlns:mc="http://schemas.openxmlformats.org/markup-compatibility/2006" xmlns:o="urn:schemas-microsoft-com:office:office" xmlns:r="http://schemas.openxmlformats.org/officeDocument/2006/relationships" xmlns:m="http://schemas.openxmlformats.org/officeDocument/2006/math" xmlns:v="urn:schemas-microsoft-com:vml" xmlns:wp14="http://schemas.microsoft.com/office/word/2010/wordprocessingDrawing" xmlns:wp="http://schemas.openxmlformats.org/drawingml/2006/wordprocessingDrawing" xmlns:w10="urn:schemas-microsoft-com:office:word" xmlns:w="http://schemas.openxmlformats.org/wordprocessingml/2006/main" xmlns:w14="http://schemas.microsoft.com/office/word/2010/wordml" xmlns:w15="http://schemas.microsoft.com/office/word/2012/wordml" xmlns:w16se="http://schemas.microsoft.com/office/word/2015/wordml/symex" xmlns:wpg="http://schemas.microsoft.com/office/word/2010/wordprocessingGroup" xmlns:wpi="http://schemas.microsoft.com/office/word/2010/wordprocessingInk" xmlns:wne="http://schemas.microsoft.com/office/word/2006/wordml" xmlns:wps="http://schemas.microsoft.com/office/word/2010/wordprocessingShape" mc:Ignorable="w14 w15 w16se wp14">
+<w:document xmlns:wpc="http://schemas.microsoft.com/office/word/2010/wordprocessingCanvas" xmlns:cx="http://schemas.microsoft.com/office/drawing/2014/chartex" xmlns:cx1="http://schemas.microsoft.com/office/drawing/2015/9/8/chartex" xmlns:cx2="http://schemas.microsoft.com/office/drawing/2015/10/21/chartex" xmlns:cx3="http://schemas.microsoft.com/office/drawing/2016/5/9/chartex" xmlns:cx4="http://schemas.microsoft.com/office/drawing/2016/5/10/chartex" xmlns:cx5="http://schemas.microsoft.com/office/drawing/2016/5/11/chartex" xmlns:cx6="http://schemas.microsoft.com/office/drawing/2016/5/12/chartex" xmlns:cx7="http://schemas.microsoft.com/office/drawing/2016/5/13/chartex" xmlns:cx8="http://schemas.microsoft.com/office/drawing/2016/5/14/chartex" xmlns:mc="http://schemas.openxmlformats.org/markup-compatibility/2006" xmlns:aink="http://schemas.microsoft.com/office/drawing/2016/ink" xmlns:am3d="http://schemas.microsoft.com/office/drawing/2017/model3d" xmlns:o="urn:schemas-microsoft-com:office:office" xmlns:r="http://schemas.openxmlformats.org/officeDocument/2006/relationships" xmlns:m="http://schemas.openxmlformats.org/officeDocument/2006/math" xmlns:v="urn:schemas-microsoft-com:vml" xmlns:wp14="http://schemas.microsoft.com/office/word/2010/wordprocessingDrawing" xmlns:wp="http://schemas.openxmlformats.org/drawingml/2006/wordprocessingDrawing" xmlns:w10="urn:schemas-microsoft-com:office:word" xmlns:w="http://schemas.openxmlformats.org/wordprocessingml/2006/main" xmlns:w14="http://schemas.microsoft.com/office/word/2010/wordml" xmlns:w15="http://schemas.microsoft.com/office/word/2012/wordml" xmlns:w16cid="http://schemas.microsoft.com/office/word/2016/wordml/cid" xmlns:w16se="http://schemas.microsoft.com/office/word/2015/wordml/symex" xmlns:wpg="http://schemas.microsoft.com/office/word/2010/wordprocessingGroup" xmlns:wpi="http://schemas.microsoft.com/office/word/2010/wordprocessingInk" xmlns:wne="http://schemas.microsoft.com/office/word/2006/wordml" xmlns:wps="http://schemas.microsoft.com/office/word/2010/wordprocessingShape" mc:Ignorable="w14 w15 w16se w16cid wp14">
   <w:body>
     <w:p>
       <w:pPr>
@@ -176,6 +176,15 @@
           <w:szCs w:val="24"/>
         </w:rPr>
       </w:pPr>
+      <w:r>
+        <w:rPr>
+          <w:rFonts w:ascii="Times New Roman" w:eastAsia="Times New Roman" w:hAnsi="Times New Roman" w:cs="Times New Roman"/>
+          <w:b/>
+          <w:sz w:val="24"/>
+          <w:szCs w:val="24"/>
+        </w:rPr>
+        <w:t>VLAMIDIR ALBERTO BUIRAGO</w:t>
+      </w:r>
     </w:p>
     <w:p>
       <w:pPr>
@@ -229,7 +238,7 @@
           <w:sz w:val="24"/>
           <w:szCs w:val="24"/>
         </w:rPr>
-        <w:t>ADSI 1803170 G3</w:t>
+        <w:t>ADSI 1803170</w:t>
       </w:r>
     </w:p>
     <w:p>
@@ -399,35 +408,9 @@
     </w:p>
     <w:p>
       <w:pPr>
-        <w:spacing w:after="115"/>
-        <w:ind w:left="303"/>
-        <w:jc w:val="center"/>
-      </w:pPr>
-      <w:r>
-        <w:rPr>
-          <w:rFonts w:ascii="Times New Roman" w:eastAsia="Times New Roman" w:hAnsi="Times New Roman" w:cs="Times New Roman"/>
-          <w:b/>
-          <w:sz w:val="24"/>
-          <w:szCs w:val="24"/>
-        </w:rPr>
-        <w:t xml:space="preserve"> </w:t>
-      </w:r>
-    </w:p>
-    <w:p>
-      <w:pPr>
         <w:spacing w:after="113"/>
         <w:ind w:left="303"/>
-        <w:jc w:val="center"/>
-      </w:pPr>
-      <w:r>
-        <w:rPr>
-          <w:rFonts w:ascii="Times New Roman" w:eastAsia="Times New Roman" w:hAnsi="Times New Roman" w:cs="Times New Roman"/>
-          <w:b/>
-          <w:sz w:val="24"/>
-          <w:szCs w:val="24"/>
-        </w:rPr>
-        <w:t xml:space="preserve"> </w:t>
-      </w:r>
+      </w:pPr>
     </w:p>
     <w:p>
       <w:pPr>
@@ -510,14 +493,35 @@
     </w:p>
     <w:p>
       <w:pPr>
-        <w:spacing w:after="115"/>
-        <w:ind w:left="303"/>
-        <w:rPr>
-          <w:rFonts w:ascii="Times New Roman" w:eastAsia="Times New Roman" w:hAnsi="Times New Roman" w:cs="Times New Roman"/>
+        <w:jc w:val="center"/>
+        <w:rPr>
+          <w:rFonts w:ascii="Times New Roman" w:hAnsi="Times New Roman" w:cs="Times New Roman"/>
           <w:b/>
-          <w:sz w:val="24"/>
-          <w:szCs w:val="24"/>
-        </w:rPr>
+          <w:bCs/>
+          <w:sz w:val="24"/>
+          <w:szCs w:val="24"/>
+        </w:rPr>
+      </w:pPr>
+      <w:r>
+        <w:rPr>
+          <w:rFonts w:ascii="Times New Roman" w:hAnsi="Times New Roman" w:cs="Times New Roman"/>
+          <w:b/>
+          <w:bCs/>
+          <w:sz w:val="24"/>
+          <w:szCs w:val="24"/>
+        </w:rPr>
+        <w:t>2019</w:t>
+      </w:r>
+    </w:p>
+    <w:p>
+      <w:r>
+        <w:tab/>
+      </w:r>
+    </w:p>
+    <w:p>
+      <w:pPr>
+        <w:spacing w:after="0"/>
+        <w:ind w:right="4700"/>
       </w:pPr>
     </w:p>
     <w:p>
@@ -779,25 +783,7 @@
                 <w:sz w:val="24"/>
                 <w:szCs w:val="24"/>
               </w:rPr>
-              <w:t xml:space="preserve">El administrador se registra en el aplicativo como </w:t>
-            </w:r>
-            <w:proofErr w:type="spellStart"/>
-            <w:r>
-              <w:rPr>
-                <w:rFonts w:ascii="Times New Roman" w:eastAsia="Times New Roman" w:hAnsi="Times New Roman" w:cs="Times New Roman"/>
-                <w:sz w:val="24"/>
-                <w:szCs w:val="24"/>
-              </w:rPr>
-              <w:t>super</w:t>
-            </w:r>
-            <w:proofErr w:type="spellEnd"/>
-            <w:r>
-              <w:rPr>
-                <w:rFonts w:ascii="Times New Roman" w:eastAsia="Times New Roman" w:hAnsi="Times New Roman" w:cs="Times New Roman"/>
-                <w:sz w:val="24"/>
-                <w:szCs w:val="24"/>
-              </w:rPr>
-              <w:t xml:space="preserve"> administrador.</w:t>
+              <w:t>El administrador se registra en el aplicativo como super administrador.</w:t>
             </w:r>
           </w:p>
         </w:tc>
@@ -1584,7 +1570,6 @@
     <w:p>
       <w:pPr>
         <w:spacing w:after="268"/>
-        <w:ind w:left="300"/>
       </w:pPr>
     </w:p>
     <w:p>
@@ -3420,25 +3405,7 @@
                 <w:sz w:val="24"/>
                 <w:szCs w:val="24"/>
               </w:rPr>
-              <w:t xml:space="preserve">El sistema permite en caso de un </w:t>
-            </w:r>
-            <w:proofErr w:type="spellStart"/>
-            <w:r>
-              <w:rPr>
-                <w:rFonts w:ascii="Times New Roman" w:eastAsia="Times New Roman" w:hAnsi="Times New Roman" w:cs="Times New Roman"/>
-                <w:sz w:val="24"/>
-                <w:szCs w:val="24"/>
-              </w:rPr>
-              <w:t>hackeo</w:t>
-            </w:r>
-            <w:proofErr w:type="spellEnd"/>
-            <w:r>
-              <w:rPr>
-                <w:rFonts w:ascii="Times New Roman" w:eastAsia="Times New Roman" w:hAnsi="Times New Roman" w:cs="Times New Roman"/>
-                <w:sz w:val="24"/>
-                <w:szCs w:val="24"/>
-              </w:rPr>
-              <w:t xml:space="preserve"> de cuenta </w:t>
+              <w:t xml:space="preserve">El sistema permite en caso de un hackeo de cuenta </w:t>
             </w:r>
             <w:proofErr w:type="spellStart"/>
             <w:r>
@@ -3870,15 +3837,23 @@
           <w:szCs w:val="24"/>
         </w:rPr>
       </w:pPr>
-      <w:r>
+    </w:p>
+    <w:p>
+      <w:pPr>
+        <w:spacing w:after="0"/>
+        <w:ind w:left="300"/>
         <w:rPr>
           <w:rFonts w:ascii="Times New Roman" w:eastAsia="Times New Roman" w:hAnsi="Times New Roman" w:cs="Times New Roman"/>
           <w:b/>
           <w:sz w:val="24"/>
           <w:szCs w:val="24"/>
         </w:rPr>
-        <w:t xml:space="preserve"> </w:t>
-      </w:r>
+      </w:pPr>
+    </w:p>
+    <w:p>
+      <w:pPr>
+        <w:spacing w:after="0"/>
+      </w:pPr>
     </w:p>
     <w:p>
       <w:pPr>
@@ -5219,6 +5194,7 @@
     <w:p>
       <w:pPr>
         <w:spacing w:after="0"/>
+        <w:ind w:left="300"/>
         <w:rPr>
           <w:rFonts w:ascii="Times New Roman" w:eastAsia="Times New Roman" w:hAnsi="Times New Roman" w:cs="Times New Roman"/>
           <w:b/>
@@ -5230,7 +5206,6 @@
     <w:p>
       <w:pPr>
         <w:spacing w:after="0"/>
-        <w:ind w:left="300"/>
       </w:pPr>
     </w:p>
     <w:tbl>
@@ -6619,6 +6594,18 @@
         <w:ind w:left="300"/>
       </w:pPr>
     </w:p>
+    <w:p>
+      <w:pPr>
+        <w:spacing w:after="0"/>
+        <w:ind w:left="300"/>
+      </w:pPr>
+    </w:p>
+    <w:p>
+      <w:pPr>
+        <w:spacing w:after="0"/>
+        <w:ind w:left="300"/>
+      </w:pPr>
+    </w:p>
     <w:tbl>
       <w:tblPr>
         <w:tblStyle w:val="a9"/>
@@ -7183,15 +7170,24 @@
         <w:spacing w:after="0"/>
         <w:ind w:left="300"/>
       </w:pPr>
-      <w:r>
-        <w:rPr>
-          <w:rFonts w:ascii="Times New Roman" w:eastAsia="Times New Roman" w:hAnsi="Times New Roman" w:cs="Times New Roman"/>
-          <w:b/>
-          <w:sz w:val="24"/>
-          <w:szCs w:val="24"/>
-        </w:rPr>
-        <w:t xml:space="preserve"> </w:t>
-      </w:r>
+    </w:p>
+    <w:p>
+      <w:pPr>
+        <w:spacing w:after="0"/>
+        <w:ind w:left="300"/>
+      </w:pPr>
+    </w:p>
+    <w:p>
+      <w:pPr>
+        <w:spacing w:after="0"/>
+        <w:ind w:left="300"/>
+      </w:pPr>
+    </w:p>
+    <w:p>
+      <w:pPr>
+        <w:spacing w:after="0"/>
+        <w:ind w:left="300"/>
+      </w:pPr>
     </w:p>
     <w:p>
       <w:pPr>
@@ -7917,55 +7913,18 @@
     <w:p>
       <w:pPr>
         <w:spacing w:after="0"/>
+        <w:jc w:val="both"/>
+        <w:rPr>
+          <w:rFonts w:ascii="Times New Roman" w:eastAsia="Times New Roman" w:hAnsi="Times New Roman" w:cs="Times New Roman"/>
+          <w:sz w:val="24"/>
+          <w:szCs w:val="24"/>
+        </w:rPr>
+      </w:pPr>
+    </w:p>
+    <w:p>
+      <w:pPr>
+        <w:spacing w:after="0"/>
         <w:ind w:left="300"/>
-        <w:jc w:val="both"/>
-        <w:rPr>
-          <w:rFonts w:ascii="Times New Roman" w:eastAsia="Times New Roman" w:hAnsi="Times New Roman" w:cs="Times New Roman"/>
-          <w:sz w:val="24"/>
-          <w:szCs w:val="24"/>
-        </w:rPr>
-      </w:pPr>
-    </w:p>
-    <w:p>
-      <w:pPr>
-        <w:spacing w:after="0"/>
-        <w:ind w:left="300"/>
-        <w:jc w:val="both"/>
-        <w:rPr>
-          <w:rFonts w:ascii="Times New Roman" w:eastAsia="Times New Roman" w:hAnsi="Times New Roman" w:cs="Times New Roman"/>
-          <w:sz w:val="24"/>
-          <w:szCs w:val="24"/>
-        </w:rPr>
-      </w:pPr>
-    </w:p>
-    <w:p>
-      <w:pPr>
-        <w:spacing w:after="0"/>
-        <w:ind w:left="300"/>
-        <w:jc w:val="both"/>
-        <w:rPr>
-          <w:rFonts w:ascii="Times New Roman" w:eastAsia="Times New Roman" w:hAnsi="Times New Roman" w:cs="Times New Roman"/>
-          <w:sz w:val="24"/>
-          <w:szCs w:val="24"/>
-        </w:rPr>
-      </w:pPr>
-    </w:p>
-    <w:p>
-      <w:pPr>
-        <w:spacing w:after="0"/>
-        <w:ind w:left="300"/>
-        <w:jc w:val="both"/>
-        <w:rPr>
-          <w:rFonts w:ascii="Times New Roman" w:eastAsia="Times New Roman" w:hAnsi="Times New Roman" w:cs="Times New Roman"/>
-          <w:sz w:val="24"/>
-          <w:szCs w:val="24"/>
-        </w:rPr>
-      </w:pPr>
-    </w:p>
-    <w:p>
-      <w:pPr>
-        <w:spacing w:after="0"/>
-        <w:ind w:left="300"/>
         <w:rPr>
           <w:rFonts w:ascii="Times New Roman" w:eastAsia="Times New Roman" w:hAnsi="Times New Roman" w:cs="Times New Roman"/>
           <w:b/>
@@ -7980,7 +7939,6 @@
           <w:sz w:val="24"/>
           <w:szCs w:val="24"/>
         </w:rPr>
-        <w:lastRenderedPageBreak/>
         <w:t xml:space="preserve"> </w:t>
       </w:r>
     </w:p>
@@ -8666,14 +8624,6 @@
         </w:rPr>
         <w:t xml:space="preserve"> </w:t>
       </w:r>
-      <w:r>
-        <w:rPr>
-          <w:rFonts w:ascii="Times New Roman" w:eastAsia="Times New Roman" w:hAnsi="Times New Roman" w:cs="Times New Roman"/>
-          <w:sz w:val="24"/>
-          <w:szCs w:val="24"/>
-        </w:rPr>
-        <w:t xml:space="preserve"> </w:t>
-      </w:r>
     </w:p>
     <w:p>
       <w:pPr>
@@ -8686,20 +8636,22 @@
           <w:szCs w:val="24"/>
         </w:rPr>
       </w:pPr>
-      <w:r>
+    </w:p>
+    <w:p>
+      <w:pPr>
+        <w:spacing w:after="0"/>
+        <w:ind w:left="300"/>
         <w:rPr>
           <w:rFonts w:ascii="Times New Roman" w:eastAsia="Times New Roman" w:hAnsi="Times New Roman" w:cs="Times New Roman"/>
           <w:b/>
           <w:sz w:val="24"/>
           <w:szCs w:val="24"/>
         </w:rPr>
-        <w:t xml:space="preserve"> </w:t>
-      </w:r>
-    </w:p>
-    <w:p>
-      <w:pPr>
-        <w:spacing w:after="0"/>
-        <w:ind w:left="300"/>
+      </w:pPr>
+    </w:p>
+    <w:p>
+      <w:pPr>
+        <w:spacing w:after="0"/>
         <w:rPr>
           <w:rFonts w:ascii="Times New Roman" w:eastAsia="Times New Roman" w:hAnsi="Times New Roman" w:cs="Times New Roman"/>
           <w:b/>
@@ -8711,7 +8663,6 @@
     <w:p>
       <w:pPr>
         <w:spacing w:after="0"/>
-        <w:ind w:left="300"/>
         <w:rPr>
           <w:rFonts w:ascii="Times New Roman" w:eastAsia="Times New Roman" w:hAnsi="Times New Roman" w:cs="Times New Roman"/>
           <w:b/>
@@ -8723,7 +8674,6 @@
     <w:p>
       <w:pPr>
         <w:spacing w:after="0"/>
-        <w:ind w:left="300"/>
         <w:rPr>
           <w:rFonts w:ascii="Times New Roman" w:eastAsia="Times New Roman" w:hAnsi="Times New Roman" w:cs="Times New Roman"/>
           <w:b/>
@@ -8735,7 +8685,6 @@
     <w:p>
       <w:pPr>
         <w:spacing w:after="0"/>
-        <w:ind w:left="300"/>
         <w:rPr>
           <w:rFonts w:ascii="Times New Roman" w:eastAsia="Times New Roman" w:hAnsi="Times New Roman" w:cs="Times New Roman"/>
           <w:b/>
@@ -8747,7 +8696,6 @@
     <w:p>
       <w:pPr>
         <w:spacing w:after="0"/>
-        <w:ind w:left="300"/>
         <w:rPr>
           <w:rFonts w:ascii="Times New Roman" w:eastAsia="Times New Roman" w:hAnsi="Times New Roman" w:cs="Times New Roman"/>
           <w:b/>
@@ -8759,7 +8707,6 @@
     <w:p>
       <w:pPr>
         <w:spacing w:after="0"/>
-        <w:ind w:left="300"/>
         <w:rPr>
           <w:rFonts w:ascii="Times New Roman" w:eastAsia="Times New Roman" w:hAnsi="Times New Roman" w:cs="Times New Roman"/>
           <w:b/>
@@ -8771,7 +8718,6 @@
     <w:p>
       <w:pPr>
         <w:spacing w:after="0"/>
-        <w:ind w:left="300"/>
         <w:rPr>
           <w:rFonts w:ascii="Times New Roman" w:eastAsia="Times New Roman" w:hAnsi="Times New Roman" w:cs="Times New Roman"/>
           <w:b/>
@@ -8783,7 +8729,6 @@
     <w:p>
       <w:pPr>
         <w:spacing w:after="0"/>
-        <w:ind w:left="300"/>
         <w:rPr>
           <w:rFonts w:ascii="Times New Roman" w:eastAsia="Times New Roman" w:hAnsi="Times New Roman" w:cs="Times New Roman"/>
           <w:b/>
@@ -8795,7 +8740,6 @@
     <w:p>
       <w:pPr>
         <w:spacing w:after="0"/>
-        <w:ind w:left="300"/>
         <w:rPr>
           <w:rFonts w:ascii="Times New Roman" w:eastAsia="Times New Roman" w:hAnsi="Times New Roman" w:cs="Times New Roman"/>
           <w:b/>
@@ -8807,7 +8751,6 @@
     <w:p>
       <w:pPr>
         <w:spacing w:after="0"/>
-        <w:ind w:left="300"/>
         <w:rPr>
           <w:rFonts w:ascii="Times New Roman" w:eastAsia="Times New Roman" w:hAnsi="Times New Roman" w:cs="Times New Roman"/>
           <w:b/>
@@ -8819,7 +8762,6 @@
     <w:p>
       <w:pPr>
         <w:spacing w:after="0"/>
-        <w:ind w:left="300"/>
         <w:rPr>
           <w:rFonts w:ascii="Times New Roman" w:eastAsia="Times New Roman" w:hAnsi="Times New Roman" w:cs="Times New Roman"/>
           <w:b/>
@@ -8831,7 +8773,6 @@
     <w:p>
       <w:pPr>
         <w:spacing w:after="0"/>
-        <w:ind w:left="300"/>
         <w:rPr>
           <w:rFonts w:ascii="Times New Roman" w:eastAsia="Times New Roman" w:hAnsi="Times New Roman" w:cs="Times New Roman"/>
           <w:b/>
@@ -8843,7 +8784,6 @@
     <w:p>
       <w:pPr>
         <w:spacing w:after="0"/>
-        <w:ind w:left="300"/>
         <w:rPr>
           <w:rFonts w:ascii="Times New Roman" w:eastAsia="Times New Roman" w:hAnsi="Times New Roman" w:cs="Times New Roman"/>
           <w:b/>
@@ -8855,7 +8795,6 @@
     <w:p>
       <w:pPr>
         <w:spacing w:after="0"/>
-        <w:ind w:left="300"/>
         <w:rPr>
           <w:rFonts w:ascii="Times New Roman" w:eastAsia="Times New Roman" w:hAnsi="Times New Roman" w:cs="Times New Roman"/>
           <w:b/>
@@ -8867,7 +8806,6 @@
     <w:p>
       <w:pPr>
         <w:spacing w:after="0"/>
-        <w:ind w:left="300"/>
         <w:rPr>
           <w:rFonts w:ascii="Times New Roman" w:eastAsia="Times New Roman" w:hAnsi="Times New Roman" w:cs="Times New Roman"/>
           <w:b/>
@@ -8879,7 +8817,6 @@
     <w:p>
       <w:pPr>
         <w:spacing w:after="0"/>
-        <w:ind w:left="300"/>
         <w:rPr>
           <w:rFonts w:ascii="Times New Roman" w:eastAsia="Times New Roman" w:hAnsi="Times New Roman" w:cs="Times New Roman"/>
           <w:b/>
@@ -8891,7 +8828,6 @@
     <w:p>
       <w:pPr>
         <w:spacing w:after="0"/>
-        <w:ind w:left="300"/>
         <w:rPr>
           <w:rFonts w:ascii="Times New Roman" w:eastAsia="Times New Roman" w:hAnsi="Times New Roman" w:cs="Times New Roman"/>
           <w:b/>
@@ -8903,7 +8839,6 @@
     <w:p>
       <w:pPr>
         <w:spacing w:after="0"/>
-        <w:ind w:left="300"/>
         <w:rPr>
           <w:rFonts w:ascii="Times New Roman" w:eastAsia="Times New Roman" w:hAnsi="Times New Roman" w:cs="Times New Roman"/>
           <w:b/>
@@ -8915,7 +8850,6 @@
     <w:p>
       <w:pPr>
         <w:spacing w:after="0"/>
-        <w:ind w:left="300"/>
         <w:rPr>
           <w:rFonts w:ascii="Times New Roman" w:eastAsia="Times New Roman" w:hAnsi="Times New Roman" w:cs="Times New Roman"/>
           <w:b/>
@@ -8927,31 +8861,6 @@
     <w:p>
       <w:pPr>
         <w:spacing w:after="0"/>
-        <w:ind w:left="300"/>
-        <w:rPr>
-          <w:rFonts w:ascii="Times New Roman" w:eastAsia="Times New Roman" w:hAnsi="Times New Roman" w:cs="Times New Roman"/>
-          <w:b/>
-          <w:sz w:val="24"/>
-          <w:szCs w:val="24"/>
-        </w:rPr>
-      </w:pPr>
-    </w:p>
-    <w:p>
-      <w:pPr>
-        <w:spacing w:after="0"/>
-        <w:ind w:left="300"/>
-        <w:rPr>
-          <w:rFonts w:ascii="Times New Roman" w:eastAsia="Times New Roman" w:hAnsi="Times New Roman" w:cs="Times New Roman"/>
-          <w:b/>
-          <w:sz w:val="24"/>
-          <w:szCs w:val="24"/>
-        </w:rPr>
-      </w:pPr>
-    </w:p>
-    <w:p>
-      <w:pPr>
-        <w:spacing w:after="0"/>
-        <w:ind w:left="300"/>
         <w:rPr>
           <w:rFonts w:ascii="Times New Roman" w:eastAsia="Times New Roman" w:hAnsi="Times New Roman" w:cs="Times New Roman"/>
           <w:b/>
@@ -11566,6 +11475,48 @@
     </w:p>
     <w:p>
       <w:pPr>
+        <w:tabs>
+          <w:tab w:val="center" w:pos="300"/>
+          <w:tab w:val="right" w:pos="9763"/>
+        </w:tabs>
+        <w:spacing w:after="0"/>
+        <w:rPr>
+          <w:rFonts w:ascii="Arial" w:eastAsia="Arial" w:hAnsi="Arial" w:cs="Arial"/>
+          <w:sz w:val="20"/>
+          <w:szCs w:val="20"/>
+        </w:rPr>
+      </w:pPr>
+    </w:p>
+    <w:p>
+      <w:pPr>
+        <w:tabs>
+          <w:tab w:val="center" w:pos="300"/>
+          <w:tab w:val="right" w:pos="9763"/>
+        </w:tabs>
+        <w:spacing w:after="0"/>
+        <w:rPr>
+          <w:rFonts w:ascii="Arial" w:eastAsia="Arial" w:hAnsi="Arial" w:cs="Arial"/>
+          <w:sz w:val="20"/>
+          <w:szCs w:val="20"/>
+        </w:rPr>
+      </w:pPr>
+    </w:p>
+    <w:p>
+      <w:pPr>
+        <w:tabs>
+          <w:tab w:val="center" w:pos="300"/>
+          <w:tab w:val="right" w:pos="9763"/>
+        </w:tabs>
+        <w:spacing w:after="0"/>
+        <w:rPr>
+          <w:rFonts w:ascii="Arial" w:eastAsia="Arial" w:hAnsi="Arial" w:cs="Arial"/>
+          <w:sz w:val="20"/>
+          <w:szCs w:val="20"/>
+        </w:rPr>
+      </w:pPr>
+    </w:p>
+    <w:p>
+      <w:pPr>
         <w:spacing w:after="0"/>
         <w:rPr>
           <w:rFonts w:ascii="Times New Roman" w:eastAsia="Times New Roman" w:hAnsi="Times New Roman" w:cs="Times New Roman"/>
@@ -12912,6 +12863,8 @@
           <w:szCs w:val="24"/>
         </w:rPr>
       </w:pPr>
+      <w:bookmarkStart w:id="1" w:name="_GoBack"/>
+      <w:bookmarkEnd w:id="1"/>
     </w:p>
     <w:p>
       <w:pPr>
@@ -14194,14 +14147,34 @@
     <w:p>
       <w:pPr>
         <w:spacing w:after="0"/>
-        <w:rPr>
-          <w:rFonts w:ascii="Times New Roman" w:eastAsia="Times New Roman" w:hAnsi="Times New Roman" w:cs="Times New Roman"/>
-          <w:sz w:val="24"/>
-          <w:szCs w:val="24"/>
-        </w:rPr>
-      </w:pPr>
-      <w:bookmarkStart w:id="1" w:name="_GoBack"/>
-      <w:bookmarkEnd w:id="1"/>
+        <w:ind w:left="300"/>
+        <w:rPr>
+          <w:rFonts w:ascii="Arial" w:eastAsia="Arial" w:hAnsi="Arial" w:cs="Arial"/>
+          <w:sz w:val="20"/>
+          <w:szCs w:val="20"/>
+        </w:rPr>
+      </w:pPr>
+    </w:p>
+    <w:p>
+      <w:pPr>
+        <w:spacing w:after="0"/>
+        <w:ind w:left="300"/>
+        <w:rPr>
+          <w:rFonts w:ascii="Arial" w:eastAsia="Arial" w:hAnsi="Arial" w:cs="Arial"/>
+          <w:sz w:val="20"/>
+          <w:szCs w:val="20"/>
+        </w:rPr>
+      </w:pPr>
+    </w:p>
+    <w:p>
+      <w:pPr>
+        <w:spacing w:after="0"/>
+        <w:rPr>
+          <w:rFonts w:ascii="Times New Roman" w:eastAsia="Times New Roman" w:hAnsi="Times New Roman" w:cs="Times New Roman"/>
+          <w:sz w:val="24"/>
+          <w:szCs w:val="24"/>
+        </w:rPr>
+      </w:pPr>
     </w:p>
     <w:tbl>
       <w:tblPr>
@@ -15073,7 +15046,7 @@
 </file>
 
 <file path=word/endnotes.xml><?xml version="1.0" encoding="utf-8"?>
-<w:endnotes xmlns:wpc="http://schemas.microsoft.com/office/word/2010/wordprocessingCanvas" xmlns:cx="http://schemas.microsoft.com/office/drawing/2014/chartex" xmlns:mc="http://schemas.openxmlformats.org/markup-compatibility/2006" xmlns:o="urn:schemas-microsoft-com:office:office" xmlns:r="http://schemas.openxmlformats.org/officeDocument/2006/relationships" xmlns:m="http://schemas.openxmlformats.org/officeDocument/2006/math" xmlns:v="urn:schemas-microsoft-com:vml" xmlns:wp14="http://schemas.microsoft.com/office/word/2010/wordprocessingDrawing" xmlns:wp="http://schemas.openxmlformats.org/drawingml/2006/wordprocessingDrawing" xmlns:w10="urn:schemas-microsoft-com:office:word" xmlns:w="http://schemas.openxmlformats.org/wordprocessingml/2006/main" xmlns:w14="http://schemas.microsoft.com/office/word/2010/wordml" xmlns:w15="http://schemas.microsoft.com/office/word/2012/wordml" xmlns:w16se="http://schemas.microsoft.com/office/word/2015/wordml/symex" xmlns:wpg="http://schemas.microsoft.com/office/word/2010/wordprocessingGroup" xmlns:wpi="http://schemas.microsoft.com/office/word/2010/wordprocessingInk" xmlns:wne="http://schemas.microsoft.com/office/word/2006/wordml" xmlns:wps="http://schemas.microsoft.com/office/word/2010/wordprocessingShape" mc:Ignorable="w14 w15 w16se wp14">
+<w:endnotes xmlns:wpc="http://schemas.microsoft.com/office/word/2010/wordprocessingCanvas" xmlns:cx="http://schemas.microsoft.com/office/drawing/2014/chartex" xmlns:cx1="http://schemas.microsoft.com/office/drawing/2015/9/8/chartex" xmlns:cx2="http://schemas.microsoft.com/office/drawing/2015/10/21/chartex" xmlns:cx3="http://schemas.microsoft.com/office/drawing/2016/5/9/chartex" xmlns:cx4="http://schemas.microsoft.com/office/drawing/2016/5/10/chartex" xmlns:cx5="http://schemas.microsoft.com/office/drawing/2016/5/11/chartex" xmlns:cx6="http://schemas.microsoft.com/office/drawing/2016/5/12/chartex" xmlns:cx7="http://schemas.microsoft.com/office/drawing/2016/5/13/chartex" xmlns:cx8="http://schemas.microsoft.com/office/drawing/2016/5/14/chartex" xmlns:mc="http://schemas.openxmlformats.org/markup-compatibility/2006" xmlns:aink="http://schemas.microsoft.com/office/drawing/2016/ink" xmlns:am3d="http://schemas.microsoft.com/office/drawing/2017/model3d" xmlns:o="urn:schemas-microsoft-com:office:office" xmlns:r="http://schemas.openxmlformats.org/officeDocument/2006/relationships" xmlns:m="http://schemas.openxmlformats.org/officeDocument/2006/math" xmlns:v="urn:schemas-microsoft-com:vml" xmlns:wp14="http://schemas.microsoft.com/office/word/2010/wordprocessingDrawing" xmlns:wp="http://schemas.openxmlformats.org/drawingml/2006/wordprocessingDrawing" xmlns:w10="urn:schemas-microsoft-com:office:word" xmlns:w="http://schemas.openxmlformats.org/wordprocessingml/2006/main" xmlns:w14="http://schemas.microsoft.com/office/word/2010/wordml" xmlns:w15="http://schemas.microsoft.com/office/word/2012/wordml" xmlns:w16cid="http://schemas.microsoft.com/office/word/2016/wordml/cid" xmlns:w16se="http://schemas.microsoft.com/office/word/2015/wordml/symex" xmlns:wpg="http://schemas.microsoft.com/office/word/2010/wordprocessingGroup" xmlns:wpi="http://schemas.microsoft.com/office/word/2010/wordprocessingInk" xmlns:wne="http://schemas.microsoft.com/office/word/2006/wordml" xmlns:wps="http://schemas.microsoft.com/office/word/2010/wordprocessingShape" mc:Ignorable="w14 w15 w16se w16cid wp14">
   <w:endnote w:type="separator" w:id="-1">
     <w:p>
       <w:pPr>
@@ -15098,7 +15071,7 @@
 </file>
 
 <file path=word/footnotes.xml><?xml version="1.0" encoding="utf-8"?>
-<w:footnotes xmlns:wpc="http://schemas.microsoft.com/office/word/2010/wordprocessingCanvas" xmlns:cx="http://schemas.microsoft.com/office/drawing/2014/chartex" xmlns:mc="http://schemas.openxmlformats.org/markup-compatibility/2006" xmlns:o="urn:schemas-microsoft-com:office:office" xmlns:r="http://schemas.openxmlformats.org/officeDocument/2006/relationships" xmlns:m="http://schemas.openxmlformats.org/officeDocument/2006/math" xmlns:v="urn:schemas-microsoft-com:vml" xmlns:wp14="http://schemas.microsoft.com/office/word/2010/wordprocessingDrawing" xmlns:wp="http://schemas.openxmlformats.org/drawingml/2006/wordprocessingDrawing" xmlns:w10="urn:schemas-microsoft-com:office:word" xmlns:w="http://schemas.openxmlformats.org/wordprocessingml/2006/main" xmlns:w14="http://schemas.microsoft.com/office/word/2010/wordml" xmlns:w15="http://schemas.microsoft.com/office/word/2012/wordml" xmlns:w16se="http://schemas.microsoft.com/office/word/2015/wordml/symex" xmlns:wpg="http://schemas.microsoft.com/office/word/2010/wordprocessingGroup" xmlns:wpi="http://schemas.microsoft.com/office/word/2010/wordprocessingInk" xmlns:wne="http://schemas.microsoft.com/office/word/2006/wordml" xmlns:wps="http://schemas.microsoft.com/office/word/2010/wordprocessingShape" mc:Ignorable="w14 w15 w16se wp14">
+<w:footnotes xmlns:wpc="http://schemas.microsoft.com/office/word/2010/wordprocessingCanvas" xmlns:cx="http://schemas.microsoft.com/office/drawing/2014/chartex" xmlns:cx1="http://schemas.microsoft.com/office/drawing/2015/9/8/chartex" xmlns:cx2="http://schemas.microsoft.com/office/drawing/2015/10/21/chartex" xmlns:cx3="http://schemas.microsoft.com/office/drawing/2016/5/9/chartex" xmlns:cx4="http://schemas.microsoft.com/office/drawing/2016/5/10/chartex" xmlns:cx5="http://schemas.microsoft.com/office/drawing/2016/5/11/chartex" xmlns:cx6="http://schemas.microsoft.com/office/drawing/2016/5/12/chartex" xmlns:cx7="http://schemas.microsoft.com/office/drawing/2016/5/13/chartex" xmlns:cx8="http://schemas.microsoft.com/office/drawing/2016/5/14/chartex" xmlns:mc="http://schemas.openxmlformats.org/markup-compatibility/2006" xmlns:aink="http://schemas.microsoft.com/office/drawing/2016/ink" xmlns:am3d="http://schemas.microsoft.com/office/drawing/2017/model3d" xmlns:o="urn:schemas-microsoft-com:office:office" xmlns:r="http://schemas.openxmlformats.org/officeDocument/2006/relationships" xmlns:m="http://schemas.openxmlformats.org/officeDocument/2006/math" xmlns:v="urn:schemas-microsoft-com:vml" xmlns:wp14="http://schemas.microsoft.com/office/word/2010/wordprocessingDrawing" xmlns:wp="http://schemas.openxmlformats.org/drawingml/2006/wordprocessingDrawing" xmlns:w10="urn:schemas-microsoft-com:office:word" xmlns:w="http://schemas.openxmlformats.org/wordprocessingml/2006/main" xmlns:w14="http://schemas.microsoft.com/office/word/2010/wordml" xmlns:w15="http://schemas.microsoft.com/office/word/2012/wordml" xmlns:w16cid="http://schemas.microsoft.com/office/word/2016/wordml/cid" xmlns:w16se="http://schemas.microsoft.com/office/word/2015/wordml/symex" xmlns:wpg="http://schemas.microsoft.com/office/word/2010/wordprocessingGroup" xmlns:wpi="http://schemas.microsoft.com/office/word/2010/wordprocessingInk" xmlns:wne="http://schemas.microsoft.com/office/word/2006/wordml" xmlns:wps="http://schemas.microsoft.com/office/word/2010/wordprocessingShape" mc:Ignorable="w14 w15 w16se w16cid wp14">
   <w:footnote w:type="separator" w:id="-1">
     <w:p>
       <w:pPr>
@@ -15123,7 +15096,7 @@
 </file>
 
 <file path=word/header1.xml><?xml version="1.0" encoding="utf-8"?>
-<w:hdr xmlns:wpc="http://schemas.microsoft.com/office/word/2010/wordprocessingCanvas" xmlns:cx="http://schemas.microsoft.com/office/drawing/2014/chartex" xmlns:mc="http://schemas.openxmlformats.org/markup-compatibility/2006" xmlns:o="urn:schemas-microsoft-com:office:office" xmlns:r="http://schemas.openxmlformats.org/officeDocument/2006/relationships" xmlns:m="http://schemas.openxmlformats.org/officeDocument/2006/math" xmlns:v="urn:schemas-microsoft-com:vml" xmlns:wp14="http://schemas.microsoft.com/office/word/2010/wordprocessingDrawing" xmlns:wp="http://schemas.openxmlformats.org/drawingml/2006/wordprocessingDrawing" xmlns:w10="urn:schemas-microsoft-com:office:word" xmlns:w="http://schemas.openxmlformats.org/wordprocessingml/2006/main" xmlns:w14="http://schemas.microsoft.com/office/word/2010/wordml" xmlns:w15="http://schemas.microsoft.com/office/word/2012/wordml" xmlns:w16se="http://schemas.microsoft.com/office/word/2015/wordml/symex" xmlns:wpg="http://schemas.microsoft.com/office/word/2010/wordprocessingGroup" xmlns:wpi="http://schemas.microsoft.com/office/word/2010/wordprocessingInk" xmlns:wne="http://schemas.microsoft.com/office/word/2006/wordml" xmlns:wps="http://schemas.microsoft.com/office/word/2010/wordprocessingShape" mc:Ignorable="w14 w15 w16se wp14">
+<w:hdr xmlns:wpc="http://schemas.microsoft.com/office/word/2010/wordprocessingCanvas" xmlns:cx="http://schemas.microsoft.com/office/drawing/2014/chartex" xmlns:cx1="http://schemas.microsoft.com/office/drawing/2015/9/8/chartex" xmlns:cx2="http://schemas.microsoft.com/office/drawing/2015/10/21/chartex" xmlns:cx3="http://schemas.microsoft.com/office/drawing/2016/5/9/chartex" xmlns:cx4="http://schemas.microsoft.com/office/drawing/2016/5/10/chartex" xmlns:cx5="http://schemas.microsoft.com/office/drawing/2016/5/11/chartex" xmlns:cx6="http://schemas.microsoft.com/office/drawing/2016/5/12/chartex" xmlns:cx7="http://schemas.microsoft.com/office/drawing/2016/5/13/chartex" xmlns:cx8="http://schemas.microsoft.com/office/drawing/2016/5/14/chartex" xmlns:mc="http://schemas.openxmlformats.org/markup-compatibility/2006" xmlns:aink="http://schemas.microsoft.com/office/drawing/2016/ink" xmlns:am3d="http://schemas.microsoft.com/office/drawing/2017/model3d" xmlns:o="urn:schemas-microsoft-com:office:office" xmlns:r="http://schemas.openxmlformats.org/officeDocument/2006/relationships" xmlns:m="http://schemas.openxmlformats.org/officeDocument/2006/math" xmlns:v="urn:schemas-microsoft-com:vml" xmlns:wp14="http://schemas.microsoft.com/office/word/2010/wordprocessingDrawing" xmlns:wp="http://schemas.openxmlformats.org/drawingml/2006/wordprocessingDrawing" xmlns:w10="urn:schemas-microsoft-com:office:word" xmlns:w="http://schemas.openxmlformats.org/wordprocessingml/2006/main" xmlns:w14="http://schemas.microsoft.com/office/word/2010/wordml" xmlns:w15="http://schemas.microsoft.com/office/word/2012/wordml" xmlns:w16cid="http://schemas.microsoft.com/office/word/2016/wordml/cid" xmlns:w16se="http://schemas.microsoft.com/office/word/2015/wordml/symex" xmlns:wpg="http://schemas.microsoft.com/office/word/2010/wordprocessingGroup" xmlns:wpi="http://schemas.microsoft.com/office/word/2010/wordprocessingInk" xmlns:wne="http://schemas.microsoft.com/office/word/2006/wordml" xmlns:wps="http://schemas.microsoft.com/office/word/2010/wordprocessingShape" mc:Ignorable="w14 w15 w16se w16cid wp14">
   <w:p>
     <w:pPr>
       <w:pStyle w:val="Encabezado"/>
@@ -15131,13 +15104,12 @@
     <w:r>
       <w:rPr>
         <w:noProof/>
-        <w:lang w:val="es-ES" w:eastAsia="es-ES"/>
       </w:rPr>
       <w:drawing>
-        <wp:inline distT="0" distB="0" distL="0" distR="0">
-          <wp:extent cx="720000" cy="715339"/>
-          <wp:effectExtent l="0" t="0" r="4445" b="8890"/>
-          <wp:docPr id="5" name="Imagen 5"/>
+        <wp:inline distT="0" distB="0" distL="0" distR="0" wp14:anchorId="7D70E48D" wp14:editId="6EFCE503">
+          <wp:extent cx="581025" cy="581025"/>
+          <wp:effectExtent l="0" t="0" r="9525" b="9525"/>
+          <wp:docPr id="7" name="Imagen 7"/>
           <wp:cNvGraphicFramePr>
             <a:graphicFrameLocks xmlns:a="http://schemas.openxmlformats.org/drawingml/2006/main" noChangeAspect="1"/>
           </wp:cNvGraphicFramePr>
@@ -15145,7 +15117,7 @@
             <a:graphicData uri="http://schemas.openxmlformats.org/drawingml/2006/picture">
               <pic:pic xmlns:pic="http://schemas.openxmlformats.org/drawingml/2006/picture">
                 <pic:nvPicPr>
-                  <pic:cNvPr id="5" name="Imagen1.png"/>
+                  <pic:cNvPr id="3" name="Kyukeisho.png"/>
                   <pic:cNvPicPr/>
                 </pic:nvPicPr>
                 <pic:blipFill>
@@ -15163,7 +15135,7 @@
                 <pic:spPr>
                   <a:xfrm>
                     <a:off x="0" y="0"/>
-                    <a:ext cx="720000" cy="715339"/>
+                    <a:ext cx="581039" cy="581039"/>
                   </a:xfrm>
                   <a:prstGeom prst="rect">
                     <a:avLst/>
@@ -15180,7 +15152,7 @@
 </file>
 
 <file path=word/header2.xml><?xml version="1.0" encoding="utf-8"?>
-<w:hdr xmlns:wpc="http://schemas.microsoft.com/office/word/2010/wordprocessingCanvas" xmlns:cx="http://schemas.microsoft.com/office/drawing/2014/chartex" xmlns:mc="http://schemas.openxmlformats.org/markup-compatibility/2006" xmlns:o="urn:schemas-microsoft-com:office:office" xmlns:r="http://schemas.openxmlformats.org/officeDocument/2006/relationships" xmlns:m="http://schemas.openxmlformats.org/officeDocument/2006/math" xmlns:v="urn:schemas-microsoft-com:vml" xmlns:wp14="http://schemas.microsoft.com/office/word/2010/wordprocessingDrawing" xmlns:wp="http://schemas.openxmlformats.org/drawingml/2006/wordprocessingDrawing" xmlns:w10="urn:schemas-microsoft-com:office:word" xmlns:w="http://schemas.openxmlformats.org/wordprocessingml/2006/main" xmlns:w14="http://schemas.microsoft.com/office/word/2010/wordml" xmlns:w15="http://schemas.microsoft.com/office/word/2012/wordml" xmlns:w16se="http://schemas.microsoft.com/office/word/2015/wordml/symex" xmlns:wpg="http://schemas.microsoft.com/office/word/2010/wordprocessingGroup" xmlns:wpi="http://schemas.microsoft.com/office/word/2010/wordprocessingInk" xmlns:wne="http://schemas.microsoft.com/office/word/2006/wordml" xmlns:wps="http://schemas.microsoft.com/office/word/2010/wordprocessingShape" mc:Ignorable="w14 w15 w16se wp14">
+<w:hdr xmlns:wpc="http://schemas.microsoft.com/office/word/2010/wordprocessingCanvas" xmlns:cx="http://schemas.microsoft.com/office/drawing/2014/chartex" xmlns:cx1="http://schemas.microsoft.com/office/drawing/2015/9/8/chartex" xmlns:cx2="http://schemas.microsoft.com/office/drawing/2015/10/21/chartex" xmlns:cx3="http://schemas.microsoft.com/office/drawing/2016/5/9/chartex" xmlns:cx4="http://schemas.microsoft.com/office/drawing/2016/5/10/chartex" xmlns:cx5="http://schemas.microsoft.com/office/drawing/2016/5/11/chartex" xmlns:cx6="http://schemas.microsoft.com/office/drawing/2016/5/12/chartex" xmlns:cx7="http://schemas.microsoft.com/office/drawing/2016/5/13/chartex" xmlns:cx8="http://schemas.microsoft.com/office/drawing/2016/5/14/chartex" xmlns:mc="http://schemas.openxmlformats.org/markup-compatibility/2006" xmlns:aink="http://schemas.microsoft.com/office/drawing/2016/ink" xmlns:am3d="http://schemas.microsoft.com/office/drawing/2017/model3d" xmlns:o="urn:schemas-microsoft-com:office:office" xmlns:r="http://schemas.openxmlformats.org/officeDocument/2006/relationships" xmlns:m="http://schemas.openxmlformats.org/officeDocument/2006/math" xmlns:v="urn:schemas-microsoft-com:vml" xmlns:wp14="http://schemas.microsoft.com/office/word/2010/wordprocessingDrawing" xmlns:wp="http://schemas.openxmlformats.org/drawingml/2006/wordprocessingDrawing" xmlns:w10="urn:schemas-microsoft-com:office:word" xmlns:w="http://schemas.openxmlformats.org/wordprocessingml/2006/main" xmlns:w14="http://schemas.microsoft.com/office/word/2010/wordml" xmlns:w15="http://schemas.microsoft.com/office/word/2012/wordml" xmlns:w16cid="http://schemas.microsoft.com/office/word/2016/wordml/cid" xmlns:w16se="http://schemas.microsoft.com/office/word/2015/wordml/symex" xmlns:wpg="http://schemas.microsoft.com/office/word/2010/wordprocessingGroup" xmlns:wpi="http://schemas.microsoft.com/office/word/2010/wordprocessingInk" xmlns:wne="http://schemas.microsoft.com/office/word/2006/wordml" xmlns:wps="http://schemas.microsoft.com/office/word/2010/wordprocessingShape" mc:Ignorable="w14 w15 w16se w16cid wp14">
   <w:p>
     <w:pPr>
       <w:pStyle w:val="Encabezado"/>
@@ -15188,13 +15160,12 @@
     <w:r>
       <w:rPr>
         <w:noProof/>
-        <w:lang w:val="es-ES" w:eastAsia="es-ES"/>
       </w:rPr>
       <w:drawing>
-        <wp:inline distT="0" distB="0" distL="0" distR="0">
-          <wp:extent cx="720000" cy="715340"/>
-          <wp:effectExtent l="0" t="0" r="4445" b="8890"/>
-          <wp:docPr id="6" name="Imagen 6"/>
+        <wp:inline distT="0" distB="0" distL="0" distR="0" wp14:anchorId="7D70E48D" wp14:editId="6EFCE503">
+          <wp:extent cx="581025" cy="581025"/>
+          <wp:effectExtent l="0" t="0" r="9525" b="9525"/>
+          <wp:docPr id="8" name="Imagen 8"/>
           <wp:cNvGraphicFramePr>
             <a:graphicFrameLocks xmlns:a="http://schemas.openxmlformats.org/drawingml/2006/main" noChangeAspect="1"/>
           </wp:cNvGraphicFramePr>
@@ -15202,7 +15173,7 @@
             <a:graphicData uri="http://schemas.openxmlformats.org/drawingml/2006/picture">
               <pic:pic xmlns:pic="http://schemas.openxmlformats.org/drawingml/2006/picture">
                 <pic:nvPicPr>
-                  <pic:cNvPr id="6" name="Imagen1.png"/>
+                  <pic:cNvPr id="3" name="Kyukeisho.png"/>
                   <pic:cNvPicPr/>
                 </pic:nvPicPr>
                 <pic:blipFill>
@@ -15220,7 +15191,7 @@
                 <pic:spPr>
                   <a:xfrm>
                     <a:off x="0" y="0"/>
-                    <a:ext cx="720000" cy="715340"/>
+                    <a:ext cx="581039" cy="581039"/>
                   </a:xfrm>
                   <a:prstGeom prst="rect">
                     <a:avLst/>
@@ -15237,7 +15208,7 @@
 </file>
 
 <file path=word/header3.xml><?xml version="1.0" encoding="utf-8"?>
-<w:hdr xmlns:wpc="http://schemas.microsoft.com/office/word/2010/wordprocessingCanvas" xmlns:cx="http://schemas.microsoft.com/office/drawing/2014/chartex" xmlns:mc="http://schemas.openxmlformats.org/markup-compatibility/2006" xmlns:o="urn:schemas-microsoft-com:office:office" xmlns:r="http://schemas.openxmlformats.org/officeDocument/2006/relationships" xmlns:m="http://schemas.openxmlformats.org/officeDocument/2006/math" xmlns:v="urn:schemas-microsoft-com:vml" xmlns:wp14="http://schemas.microsoft.com/office/word/2010/wordprocessingDrawing" xmlns:wp="http://schemas.openxmlformats.org/drawingml/2006/wordprocessingDrawing" xmlns:w10="urn:schemas-microsoft-com:office:word" xmlns:w="http://schemas.openxmlformats.org/wordprocessingml/2006/main" xmlns:w14="http://schemas.microsoft.com/office/word/2010/wordml" xmlns:w15="http://schemas.microsoft.com/office/word/2012/wordml" xmlns:w16se="http://schemas.microsoft.com/office/word/2015/wordml/symex" xmlns:wpg="http://schemas.microsoft.com/office/word/2010/wordprocessingGroup" xmlns:wpi="http://schemas.microsoft.com/office/word/2010/wordprocessingInk" xmlns:wne="http://schemas.microsoft.com/office/word/2006/wordml" xmlns:wps="http://schemas.microsoft.com/office/word/2010/wordprocessingShape" mc:Ignorable="w14 w15 w16se wp14">
+<w:hdr xmlns:wpc="http://schemas.microsoft.com/office/word/2010/wordprocessingCanvas" xmlns:cx="http://schemas.microsoft.com/office/drawing/2014/chartex" xmlns:cx1="http://schemas.microsoft.com/office/drawing/2015/9/8/chartex" xmlns:cx2="http://schemas.microsoft.com/office/drawing/2015/10/21/chartex" xmlns:cx3="http://schemas.microsoft.com/office/drawing/2016/5/9/chartex" xmlns:cx4="http://schemas.microsoft.com/office/drawing/2016/5/10/chartex" xmlns:cx5="http://schemas.microsoft.com/office/drawing/2016/5/11/chartex" xmlns:cx6="http://schemas.microsoft.com/office/drawing/2016/5/12/chartex" xmlns:cx7="http://schemas.microsoft.com/office/drawing/2016/5/13/chartex" xmlns:cx8="http://schemas.microsoft.com/office/drawing/2016/5/14/chartex" xmlns:mc="http://schemas.openxmlformats.org/markup-compatibility/2006" xmlns:aink="http://schemas.microsoft.com/office/drawing/2016/ink" xmlns:am3d="http://schemas.microsoft.com/office/drawing/2017/model3d" xmlns:o="urn:schemas-microsoft-com:office:office" xmlns:r="http://schemas.openxmlformats.org/officeDocument/2006/relationships" xmlns:m="http://schemas.openxmlformats.org/officeDocument/2006/math" xmlns:v="urn:schemas-microsoft-com:vml" xmlns:wp14="http://schemas.microsoft.com/office/word/2010/wordprocessingDrawing" xmlns:wp="http://schemas.openxmlformats.org/drawingml/2006/wordprocessingDrawing" xmlns:w10="urn:schemas-microsoft-com:office:word" xmlns:w="http://schemas.openxmlformats.org/wordprocessingml/2006/main" xmlns:w14="http://schemas.microsoft.com/office/word/2010/wordml" xmlns:w15="http://schemas.microsoft.com/office/word/2012/wordml" xmlns:w16cid="http://schemas.microsoft.com/office/word/2016/wordml/cid" xmlns:w16se="http://schemas.microsoft.com/office/word/2015/wordml/symex" xmlns:wpg="http://schemas.microsoft.com/office/word/2010/wordprocessingGroup" xmlns:wpi="http://schemas.microsoft.com/office/word/2010/wordprocessingInk" xmlns:wne="http://schemas.microsoft.com/office/word/2006/wordml" xmlns:wps="http://schemas.microsoft.com/office/word/2010/wordprocessingShape" mc:Ignorable="w14 w15 w16se w16cid wp14">
   <w:p>
     <w:pPr>
       <w:pStyle w:val="Encabezado"/>
@@ -15245,13 +15216,12 @@
     <w:r>
       <w:rPr>
         <w:noProof/>
-        <w:lang w:val="es-ES" w:eastAsia="es-ES"/>
       </w:rPr>
       <w:drawing>
         <wp:inline distT="0" distB="0" distL="0" distR="0">
-          <wp:extent cx="720000" cy="715339"/>
-          <wp:effectExtent l="0" t="0" r="4445" b="8890"/>
-          <wp:docPr id="4" name="Imagen 4"/>
+          <wp:extent cx="581025" cy="581025"/>
+          <wp:effectExtent l="0" t="0" r="9525" b="9525"/>
+          <wp:docPr id="3" name="Imagen 3"/>
           <wp:cNvGraphicFramePr>
             <a:graphicFrameLocks xmlns:a="http://schemas.openxmlformats.org/drawingml/2006/main" noChangeAspect="1"/>
           </wp:cNvGraphicFramePr>
@@ -15259,7 +15229,7 @@
             <a:graphicData uri="http://schemas.openxmlformats.org/drawingml/2006/picture">
               <pic:pic xmlns:pic="http://schemas.openxmlformats.org/drawingml/2006/picture">
                 <pic:nvPicPr>
-                  <pic:cNvPr id="4" name="Imagen1.png"/>
+                  <pic:cNvPr id="3" name="Kyukeisho.png"/>
                   <pic:cNvPicPr/>
                 </pic:nvPicPr>
                 <pic:blipFill>
@@ -15277,7 +15247,7 @@
                 <pic:spPr>
                   <a:xfrm>
                     <a:off x="0" y="0"/>
-                    <a:ext cx="720000" cy="715339"/>
+                    <a:ext cx="581039" cy="581039"/>
                   </a:xfrm>
                   <a:prstGeom prst="rect">
                     <a:avLst/>
@@ -15299,7 +15269,7 @@
 </file>
 
 <file path=word/numbering.xml><?xml version="1.0" encoding="utf-8"?>
-<w:numbering xmlns:wpc="http://schemas.microsoft.com/office/word/2010/wordprocessingCanvas" xmlns:cx="http://schemas.microsoft.com/office/drawing/2014/chartex" xmlns:mc="http://schemas.openxmlformats.org/markup-compatibility/2006" xmlns:o="urn:schemas-microsoft-com:office:office" xmlns:r="http://schemas.openxmlformats.org/officeDocument/2006/relationships" xmlns:m="http://schemas.openxmlformats.org/officeDocument/2006/math" xmlns:v="urn:schemas-microsoft-com:vml" xmlns:wp14="http://schemas.microsoft.com/office/word/2010/wordprocessingDrawing" xmlns:wp="http://schemas.openxmlformats.org/drawingml/2006/wordprocessingDrawing" xmlns:w10="urn:schemas-microsoft-com:office:word" xmlns:w="http://schemas.openxmlformats.org/wordprocessingml/2006/main" xmlns:w14="http://schemas.microsoft.com/office/word/2010/wordml" xmlns:w15="http://schemas.microsoft.com/office/word/2012/wordml" xmlns:w16se="http://schemas.microsoft.com/office/word/2015/wordml/symex" xmlns:wpg="http://schemas.microsoft.com/office/word/2010/wordprocessingGroup" xmlns:wpi="http://schemas.microsoft.com/office/word/2010/wordprocessingInk" xmlns:wne="http://schemas.microsoft.com/office/word/2006/wordml" xmlns:wps="http://schemas.microsoft.com/office/word/2010/wordprocessingShape" mc:Ignorable="w14 w15 w16se wp14">
+<w:numbering xmlns:wpc="http://schemas.microsoft.com/office/word/2010/wordprocessingCanvas" xmlns:cx="http://schemas.microsoft.com/office/drawing/2014/chartex" xmlns:cx1="http://schemas.microsoft.com/office/drawing/2015/9/8/chartex" xmlns:cx2="http://schemas.microsoft.com/office/drawing/2015/10/21/chartex" xmlns:cx3="http://schemas.microsoft.com/office/drawing/2016/5/9/chartex" xmlns:cx4="http://schemas.microsoft.com/office/drawing/2016/5/10/chartex" xmlns:cx5="http://schemas.microsoft.com/office/drawing/2016/5/11/chartex" xmlns:cx6="http://schemas.microsoft.com/office/drawing/2016/5/12/chartex" xmlns:cx7="http://schemas.microsoft.com/office/drawing/2016/5/13/chartex" xmlns:cx8="http://schemas.microsoft.com/office/drawing/2016/5/14/chartex" xmlns:mc="http://schemas.openxmlformats.org/markup-compatibility/2006" xmlns:aink="http://schemas.microsoft.com/office/drawing/2016/ink" xmlns:am3d="http://schemas.microsoft.com/office/drawing/2017/model3d" xmlns:o="urn:schemas-microsoft-com:office:office" xmlns:r="http://schemas.openxmlformats.org/officeDocument/2006/relationships" xmlns:m="http://schemas.openxmlformats.org/officeDocument/2006/math" xmlns:v="urn:schemas-microsoft-com:vml" xmlns:wp14="http://schemas.microsoft.com/office/word/2010/wordprocessingDrawing" xmlns:wp="http://schemas.openxmlformats.org/drawingml/2006/wordprocessingDrawing" xmlns:w10="urn:schemas-microsoft-com:office:word" xmlns:w="http://schemas.openxmlformats.org/wordprocessingml/2006/main" xmlns:w14="http://schemas.microsoft.com/office/word/2010/wordml" xmlns:w15="http://schemas.microsoft.com/office/word/2012/wordml" xmlns:w16cid="http://schemas.microsoft.com/office/word/2016/wordml/cid" xmlns:w16se="http://schemas.microsoft.com/office/word/2015/wordml/symex" xmlns:wpg="http://schemas.microsoft.com/office/word/2010/wordprocessingGroup" xmlns:wpi="http://schemas.microsoft.com/office/word/2010/wordprocessingInk" xmlns:wne="http://schemas.microsoft.com/office/word/2006/wordml" xmlns:wps="http://schemas.microsoft.com/office/word/2010/wordprocessingShape" mc:Ignorable="w14 w15 w16se w16cid wp14">
   <w:abstractNum w:abstractNumId="0" w15:restartNumberingAfterBreak="0">
     <w:nsid w:val="1C9D6293"/>
     <w:multiLevelType w:val="multilevel"/>
@@ -16672,7 +16642,7 @@
 </file>
 
 <file path=word/styles.xml><?xml version="1.0" encoding="utf-8"?>
-<w:styles xmlns:mc="http://schemas.openxmlformats.org/markup-compatibility/2006" xmlns:r="http://schemas.openxmlformats.org/officeDocument/2006/relationships" xmlns:w="http://schemas.openxmlformats.org/wordprocessingml/2006/main" xmlns:w14="http://schemas.microsoft.com/office/word/2010/wordml" xmlns:w15="http://schemas.microsoft.com/office/word/2012/wordml" xmlns:w16se="http://schemas.microsoft.com/office/word/2015/wordml/symex" mc:Ignorable="w14 w15 w16se">
+<w:styles xmlns:mc="http://schemas.openxmlformats.org/markup-compatibility/2006" xmlns:r="http://schemas.openxmlformats.org/officeDocument/2006/relationships" xmlns:w="http://schemas.openxmlformats.org/wordprocessingml/2006/main" xmlns:w14="http://schemas.microsoft.com/office/word/2010/wordml" xmlns:w15="http://schemas.microsoft.com/office/word/2012/wordml" xmlns:w16cid="http://schemas.microsoft.com/office/word/2016/wordml/cid" xmlns:w16se="http://schemas.microsoft.com/office/word/2015/wordml/symex" mc:Ignorable="w14 w15 w16se w16cid">
   <w:docDefaults>
     <w:rPrDefault>
       <w:rPr>
@@ -16688,7 +16658,7 @@
       </w:pPr>
     </w:pPrDefault>
   </w:docDefaults>
-  <w:latentStyles w:defLockedState="0" w:defUIPriority="99" w:defSemiHidden="0" w:defUnhideWhenUsed="0" w:defQFormat="0" w:count="371">
+  <w:latentStyles w:defLockedState="0" w:defUIPriority="99" w:defSemiHidden="0" w:defUnhideWhenUsed="0" w:defQFormat="0" w:count="376">
     <w:lsdException w:name="Normal" w:uiPriority="0" w:qFormat="1"/>
     <w:lsdException w:name="heading 1" w:uiPriority="9" w:qFormat="1"/>
     <w:lsdException w:name="heading 2" w:semiHidden="1" w:uiPriority="9" w:unhideWhenUsed="1" w:qFormat="1"/>
@@ -16794,7 +16764,6 @@
     <w:lsdException w:name="HTML Sample" w:semiHidden="1" w:unhideWhenUsed="1"/>
     <w:lsdException w:name="HTML Typewriter" w:semiHidden="1" w:unhideWhenUsed="1"/>
     <w:lsdException w:name="HTML Variable" w:semiHidden="1" w:unhideWhenUsed="1"/>
-    <w:lsdException w:name="Normal Table" w:semiHidden="1" w:unhideWhenUsed="1"/>
     <w:lsdException w:name="annotation subject" w:semiHidden="1" w:unhideWhenUsed="1"/>
     <w:lsdException w:name="No List" w:semiHidden="1" w:unhideWhenUsed="1"/>
     <w:lsdException w:name="Outline List 1" w:semiHidden="1" w:unhideWhenUsed="1"/>
@@ -16837,11 +16806,8 @@
     <w:lsdException w:name="Table Contemporary" w:semiHidden="1" w:unhideWhenUsed="1"/>
     <w:lsdException w:name="Table Elegant" w:semiHidden="1" w:unhideWhenUsed="1"/>
     <w:lsdException w:name="Table Professional" w:semiHidden="1" w:unhideWhenUsed="1"/>
-    <w:lsdException w:name="Table Subtle 1" w:semiHidden="1" w:unhideWhenUsed="1"/>
     <w:lsdException w:name="Table Subtle 2" w:semiHidden="1" w:unhideWhenUsed="1"/>
     <w:lsdException w:name="Table Web 1" w:semiHidden="1" w:unhideWhenUsed="1"/>
-    <w:lsdException w:name="Table Web 2" w:semiHidden="1" w:unhideWhenUsed="1"/>
-    <w:lsdException w:name="Table Web 3" w:semiHidden="1" w:unhideWhenUsed="1"/>
     <w:lsdException w:name="Balloon Text" w:semiHidden="1" w:unhideWhenUsed="1"/>
     <w:lsdException w:name="Table Grid" w:uiPriority="39"/>
     <w:lsdException w:name="Table Theme" w:semiHidden="1" w:unhideWhenUsed="1"/>
@@ -17060,6 +17026,11 @@
     <w:lsdException w:name="List Table 5 Dark Accent 6" w:uiPriority="50"/>
     <w:lsdException w:name="List Table 6 Colorful Accent 6" w:uiPriority="51"/>
     <w:lsdException w:name="List Table 7 Colorful Accent 6" w:uiPriority="52"/>
+    <w:lsdException w:name="Mention" w:semiHidden="1" w:unhideWhenUsed="1"/>
+    <w:lsdException w:name="Smart Hyperlink" w:semiHidden="1" w:unhideWhenUsed="1"/>
+    <w:lsdException w:name="Hashtag" w:semiHidden="1" w:unhideWhenUsed="1"/>
+    <w:lsdException w:name="Unresolved Mention" w:semiHidden="1" w:unhideWhenUsed="1"/>
+    <w:lsdException w:name="Smart Link" w:semiHidden="1" w:unhideWhenUsed="1"/>
   </w:latentStyles>
   <w:style w:type="paragraph" w:default="1" w:styleId="Normal">
     <w:name w:val="Normal"/>

</xml_diff>